<commit_message>
Student 5 requirements added
</commit_message>
<xml_diff>
--- a/reports/Group/00 - Requirements - Group.docx
+++ b/reports/Group/00 - Requirements - Group.docx
@@ -669,6 +669,7 @@
                   </w:rPr>
                   <w:t xml:space="preserve"> </w:t>
                 </w:r>
+                <w:proofErr w:type="spellStart"/>
                 <w:r>
                   <w:rPr>
                     <w:rFonts w:asciiTheme="majorHAnsi" w:hAnsiTheme="majorHAnsi" w:cstheme="majorHAnsi"/>
@@ -676,6 +677,7 @@
                   </w:rPr>
                   <w:t>javgutpas</w:t>
                 </w:r>
+                <w:proofErr w:type="spellEnd"/>
                 <w:r>
                   <w:rPr>
                     <w:rFonts w:asciiTheme="majorHAnsi" w:hAnsiTheme="majorHAnsi" w:cstheme="majorHAnsi"/>
@@ -1285,6 +1287,7 @@
                   </w:rPr>
                   <w:t xml:space="preserve"> </w:t>
                 </w:r>
+                <w:proofErr w:type="spellStart"/>
                 <w:r>
                   <w:rPr>
                     <w:rFonts w:asciiTheme="majorHAnsi" w:hAnsiTheme="majorHAnsi" w:cstheme="majorHAnsi"/>
@@ -1292,6 +1295,7 @@
                   </w:rPr>
                   <w:t>alereyper</w:t>
                 </w:r>
+                <w:proofErr w:type="spellEnd"/>
                 <w:r>
                   <w:rPr>
                     <w:rFonts w:asciiTheme="majorHAnsi" w:hAnsiTheme="majorHAnsi" w:cstheme="majorHAnsi"/>
@@ -1358,7 +1362,14 @@
                     <w:rFonts w:asciiTheme="majorHAnsi" w:hAnsiTheme="majorHAnsi" w:cstheme="majorHAnsi"/>
                     <w:lang w:val="es-ES"/>
                   </w:rPr>
-                  <w:t>De los Reyes Perez</w:t>
+                  <w:t xml:space="preserve">De los Reyes </w:t>
+                </w:r>
+                <w:r>
+                  <w:rPr>
+                    <w:rFonts w:asciiTheme="majorHAnsi" w:hAnsiTheme="majorHAnsi" w:cstheme="majorHAnsi"/>
+                    <w:lang w:val="es-ES"/>
+                  </w:rPr>
+                  <w:t>Pérez</w:t>
                 </w:r>
                 <w:r>
                   <w:rPr>
@@ -1601,6 +1612,7 @@
                   </w:rPr>
                   <w:t xml:space="preserve"> </w:t>
                 </w:r>
+                <w:proofErr w:type="spellStart"/>
                 <w:r>
                   <w:rPr>
                     <w:rFonts w:asciiTheme="majorHAnsi" w:hAnsiTheme="majorHAnsi" w:cstheme="majorHAnsi"/>
@@ -1608,6 +1620,7 @@
                   </w:rPr>
                   <w:t>nundelesc</w:t>
                 </w:r>
+                <w:proofErr w:type="spellEnd"/>
                 <w:r>
                   <w:rPr>
                     <w:rFonts w:asciiTheme="majorHAnsi" w:hAnsiTheme="majorHAnsi" w:cstheme="majorHAnsi"/>
@@ -1681,7 +1694,21 @@
                     <w:rFonts w:asciiTheme="majorHAnsi" w:hAnsiTheme="majorHAnsi" w:cstheme="majorHAnsi"/>
                     <w:lang w:val="es-ES"/>
                   </w:rPr>
-                  <w:t xml:space="preserve">Nuno Jose </w:t>
+                  <w:t xml:space="preserve">Nuno </w:t>
+                </w:r>
+                <w:r>
+                  <w:rPr>
+                    <w:rFonts w:asciiTheme="majorHAnsi" w:hAnsiTheme="majorHAnsi" w:cstheme="majorHAnsi"/>
+                    <w:lang w:val="es-ES"/>
+                  </w:rPr>
+                  <w:t>José</w:t>
+                </w:r>
+                <w:r>
+                  <w:rPr>
+                    <w:rFonts w:asciiTheme="majorHAnsi" w:hAnsiTheme="majorHAnsi" w:cstheme="majorHAnsi"/>
+                    <w:lang w:val="es-ES"/>
+                  </w:rPr>
+                  <w:t xml:space="preserve"> </w:t>
                 </w:r>
                 <w:r>
                   <w:rPr>
@@ -1848,8 +1875,16 @@
                   <w:rPr>
                     <w:rFonts w:asciiTheme="majorHAnsi" w:hAnsiTheme="majorHAnsi" w:cstheme="majorHAnsi"/>
                   </w:rPr>
-                  <w:t>Sevilla Febrero</w:t>
+                  <w:t xml:space="preserve">Sevilla </w:t>
                 </w:r>
+                <w:proofErr w:type="spellStart"/>
+                <w:r>
+                  <w:rPr>
+                    <w:rFonts w:asciiTheme="majorHAnsi" w:hAnsiTheme="majorHAnsi" w:cstheme="majorHAnsi"/>
+                  </w:rPr>
+                  <w:t>Febrero</w:t>
+                </w:r>
+                <w:proofErr w:type="spellEnd"/>
                 <w:r>
                   <w:rPr>
                     <w:rFonts w:asciiTheme="majorHAnsi" w:hAnsiTheme="majorHAnsi" w:cstheme="majorHAnsi"/>
@@ -11196,7 +11231,7 @@
     <w:charset w:val="00"/>
     <w:family w:val="swiss"/>
     <w:pitch w:val="variable"/>
-    <w:sig w:usb0="E4002EFF" w:usb1="C000247B" w:usb2="00000009" w:usb3="00000000" w:csb0="000001FF" w:csb1="00000000"/>
+    <w:sig w:usb0="E4002EFF" w:usb1="C200247B" w:usb2="00000009" w:usb3="00000000" w:csb0="000001FF" w:csb1="00000000"/>
   </w:font>
   <w:font w:name="Arial">
     <w:panose1 w:val="020B0604020202020204"/>
@@ -11210,7 +11245,7 @@
     <w:charset w:val="00"/>
     <w:family w:val="swiss"/>
     <w:pitch w:val="variable"/>
-    <w:sig w:usb0="E4002EFF" w:usb1="C000247B" w:usb2="00000009" w:usb3="00000000" w:csb0="000001FF" w:csb1="00000000"/>
+    <w:sig w:usb0="E4002EFF" w:usb1="C200247B" w:usb2="00000009" w:usb3="00000000" w:csb0="000001FF" w:csb1="00000000"/>
   </w:font>
   <w:font w:name="Yu Gothic Light">
     <w:altName w:val="游ゴシック Light"/>
@@ -11313,6 +11348,7 @@
     <w:rsid w:val="005F5BCD"/>
     <w:rsid w:val="006206EC"/>
     <w:rsid w:val="00622486"/>
+    <w:rsid w:val="00661D0B"/>
     <w:rsid w:val="00693ED9"/>
     <w:rsid w:val="006979C5"/>
     <w:rsid w:val="006B2BEC"/>
@@ -11321,6 +11357,7 @@
     <w:rsid w:val="00790E22"/>
     <w:rsid w:val="00802250"/>
     <w:rsid w:val="0082287A"/>
+    <w:rsid w:val="008727F9"/>
     <w:rsid w:val="008A692D"/>
     <w:rsid w:val="008B1087"/>
     <w:rsid w:val="008B2B2C"/>

</xml_diff>